<commit_message>
air quality layer development
</commit_message>
<xml_diff>
--- a/documents/Bigfoot Trail Mapbox Notes.docx
+++ b/documents/Bigfoot Trail Mapbox Notes.docx
@@ -60,10 +60,12 @@
         <w:t xml:space="preserve">To reload layers up </w:t>
       </w:r>
       <w:proofErr w:type="spellStart"/>
+      <w:proofErr w:type="gramStart"/>
       <w:r>
         <w:t>map.on</w:t>
       </w:r>
       <w:proofErr w:type="spellEnd"/>
+      <w:proofErr w:type="gramEnd"/>
       <w:r>
         <w:t>(‘</w:t>
       </w:r>
@@ -81,6 +83,1330 @@
       <w:r>
         <w:t xml:space="preserve">, works for now. </w:t>
       </w:r>
+    </w:p>
+    <w:p/>
+    <w:p>
+      <w:r>
+        <w:t>Using ICONS for point markers.</w:t>
+      </w:r>
+    </w:p>
+    <w:p>
+      <w:hyperlink r:id="rId5" w:history="1">
+        <w:r>
+          <w:rPr>
+            <w:rStyle w:val="Hyperlink"/>
+          </w:rPr>
+          <w:t>Maki Icons</w:t>
+        </w:r>
+      </w:hyperlink>
+      <w:r>
+        <w:t xml:space="preserve"> can be used simply by using the name of the icon in the layer info:</w:t>
+      </w:r>
+    </w:p>
+    <w:p>
+      <w:pPr>
+        <w:shd w:val="clear" w:color="auto" w:fill="1E1E1E"/>
+        <w:spacing w:after="0" w:line="285" w:lineRule="atLeast"/>
+        <w:rPr>
+          <w:rFonts w:ascii="Consolas" w:eastAsia="Times New Roman" w:hAnsi="Consolas" w:cs="Consolas"/>
+          <w:color w:val="D4D4D4"/>
+          <w:sz w:val="21"/>
+          <w:szCs w:val="21"/>
+        </w:rPr>
+      </w:pPr>
+      <w:r>
+        <w:rPr>
+          <w:rFonts w:ascii="Consolas" w:eastAsia="Times New Roman" w:hAnsi="Consolas" w:cs="Consolas"/>
+          <w:color w:val="D4D4D4"/>
+          <w:sz w:val="21"/>
+          <w:szCs w:val="21"/>
+        </w:rPr>
+        <w:t>     </w:t>
+      </w:r>
+      <w:proofErr w:type="spellStart"/>
+      <w:proofErr w:type="gramStart"/>
+      <w:r>
+        <w:rPr>
+          <w:rFonts w:ascii="Consolas" w:eastAsia="Times New Roman" w:hAnsi="Consolas" w:cs="Consolas"/>
+          <w:color w:val="9CDCFE"/>
+          <w:sz w:val="21"/>
+          <w:szCs w:val="21"/>
+        </w:rPr>
+        <w:t>map</w:t>
+      </w:r>
+      <w:r>
+        <w:rPr>
+          <w:rFonts w:ascii="Consolas" w:eastAsia="Times New Roman" w:hAnsi="Consolas" w:cs="Consolas"/>
+          <w:color w:val="D4D4D4"/>
+          <w:sz w:val="21"/>
+          <w:szCs w:val="21"/>
+        </w:rPr>
+        <w:t>.</w:t>
+      </w:r>
+      <w:r>
+        <w:rPr>
+          <w:rFonts w:ascii="Consolas" w:eastAsia="Times New Roman" w:hAnsi="Consolas" w:cs="Consolas"/>
+          <w:color w:val="DCDCAA"/>
+          <w:sz w:val="21"/>
+          <w:szCs w:val="21"/>
+        </w:rPr>
+        <w:t>addLayer</w:t>
+      </w:r>
+      <w:proofErr w:type="spellEnd"/>
+      <w:proofErr w:type="gramEnd"/>
+      <w:r>
+        <w:rPr>
+          <w:rFonts w:ascii="Consolas" w:eastAsia="Times New Roman" w:hAnsi="Consolas" w:cs="Consolas"/>
+          <w:color w:val="D4D4D4"/>
+          <w:sz w:val="21"/>
+          <w:szCs w:val="21"/>
+        </w:rPr>
+        <w:t>({</w:t>
+      </w:r>
+    </w:p>
+    <w:p>
+      <w:pPr>
+        <w:shd w:val="clear" w:color="auto" w:fill="1E1E1E"/>
+        <w:spacing w:after="0" w:line="285" w:lineRule="atLeast"/>
+        <w:rPr>
+          <w:rFonts w:ascii="Consolas" w:eastAsia="Times New Roman" w:hAnsi="Consolas" w:cs="Consolas"/>
+          <w:color w:val="D4D4D4"/>
+          <w:sz w:val="21"/>
+          <w:szCs w:val="21"/>
+        </w:rPr>
+      </w:pPr>
+      <w:r>
+        <w:rPr>
+          <w:rFonts w:ascii="Consolas" w:eastAsia="Times New Roman" w:hAnsi="Consolas" w:cs="Consolas"/>
+          <w:color w:val="D4D4D4"/>
+          <w:sz w:val="21"/>
+          <w:szCs w:val="21"/>
+        </w:rPr>
+        <w:t>        </w:t>
+      </w:r>
+      <w:r>
+        <w:rPr>
+          <w:rFonts w:ascii="Consolas" w:eastAsia="Times New Roman" w:hAnsi="Consolas" w:cs="Consolas"/>
+          <w:color w:val="CE9178"/>
+          <w:sz w:val="21"/>
+          <w:szCs w:val="21"/>
+        </w:rPr>
+        <w:t>'id'</w:t>
+      </w:r>
+      <w:r>
+        <w:rPr>
+          <w:rFonts w:ascii="Consolas" w:eastAsia="Times New Roman" w:hAnsi="Consolas" w:cs="Consolas"/>
+          <w:color w:val="9CDCFE"/>
+          <w:sz w:val="21"/>
+          <w:szCs w:val="21"/>
+        </w:rPr>
+        <w:t>:</w:t>
+      </w:r>
+      <w:r>
+        <w:rPr>
+          <w:rFonts w:ascii="Consolas" w:eastAsia="Times New Roman" w:hAnsi="Consolas" w:cs="Consolas"/>
+          <w:color w:val="D4D4D4"/>
+          <w:sz w:val="21"/>
+          <w:szCs w:val="21"/>
+        </w:rPr>
+        <w:t> </w:t>
+      </w:r>
+      <w:r>
+        <w:rPr>
+          <w:rFonts w:ascii="Consolas" w:eastAsia="Times New Roman" w:hAnsi="Consolas" w:cs="Consolas"/>
+          <w:color w:val="CE9178"/>
+          <w:sz w:val="21"/>
+          <w:szCs w:val="21"/>
+        </w:rPr>
+        <w:t>'</w:t>
+      </w:r>
+      <w:proofErr w:type="spellStart"/>
+      <w:r>
+        <w:rPr>
+          <w:rFonts w:ascii="Consolas" w:eastAsia="Times New Roman" w:hAnsi="Consolas" w:cs="Consolas"/>
+          <w:color w:val="CE9178"/>
+          <w:sz w:val="21"/>
+          <w:szCs w:val="21"/>
+        </w:rPr>
+        <w:t>AQI_data</w:t>
+      </w:r>
+      <w:proofErr w:type="spellEnd"/>
+      <w:r>
+        <w:rPr>
+          <w:rFonts w:ascii="Consolas" w:eastAsia="Times New Roman" w:hAnsi="Consolas" w:cs="Consolas"/>
+          <w:color w:val="CE9178"/>
+          <w:sz w:val="21"/>
+          <w:szCs w:val="21"/>
+        </w:rPr>
+        <w:t>'</w:t>
+      </w:r>
+      <w:r>
+        <w:rPr>
+          <w:rFonts w:ascii="Consolas" w:eastAsia="Times New Roman" w:hAnsi="Consolas" w:cs="Consolas"/>
+          <w:color w:val="D4D4D4"/>
+          <w:sz w:val="21"/>
+          <w:szCs w:val="21"/>
+        </w:rPr>
+        <w:t>,</w:t>
+      </w:r>
+    </w:p>
+    <w:p>
+      <w:pPr>
+        <w:shd w:val="clear" w:color="auto" w:fill="1E1E1E"/>
+        <w:spacing w:after="0" w:line="285" w:lineRule="atLeast"/>
+        <w:rPr>
+          <w:rFonts w:ascii="Consolas" w:eastAsia="Times New Roman" w:hAnsi="Consolas" w:cs="Consolas"/>
+          <w:color w:val="D4D4D4"/>
+          <w:sz w:val="21"/>
+          <w:szCs w:val="21"/>
+        </w:rPr>
+      </w:pPr>
+      <w:r>
+        <w:rPr>
+          <w:rFonts w:ascii="Consolas" w:eastAsia="Times New Roman" w:hAnsi="Consolas" w:cs="Consolas"/>
+          <w:color w:val="D4D4D4"/>
+          <w:sz w:val="21"/>
+          <w:szCs w:val="21"/>
+        </w:rPr>
+        <w:t>        </w:t>
+      </w:r>
+      <w:r>
+        <w:rPr>
+          <w:rFonts w:ascii="Consolas" w:eastAsia="Times New Roman" w:hAnsi="Consolas" w:cs="Consolas"/>
+          <w:color w:val="CE9178"/>
+          <w:sz w:val="21"/>
+          <w:szCs w:val="21"/>
+        </w:rPr>
+        <w:t>'type'</w:t>
+      </w:r>
+      <w:r>
+        <w:rPr>
+          <w:rFonts w:ascii="Consolas" w:eastAsia="Times New Roman" w:hAnsi="Consolas" w:cs="Consolas"/>
+          <w:color w:val="9CDCFE"/>
+          <w:sz w:val="21"/>
+          <w:szCs w:val="21"/>
+        </w:rPr>
+        <w:t>:</w:t>
+      </w:r>
+      <w:r>
+        <w:rPr>
+          <w:rFonts w:ascii="Consolas" w:eastAsia="Times New Roman" w:hAnsi="Consolas" w:cs="Consolas"/>
+          <w:color w:val="D4D4D4"/>
+          <w:sz w:val="21"/>
+          <w:szCs w:val="21"/>
+        </w:rPr>
+        <w:t> </w:t>
+      </w:r>
+      <w:r>
+        <w:rPr>
+          <w:rFonts w:ascii="Consolas" w:eastAsia="Times New Roman" w:hAnsi="Consolas" w:cs="Consolas"/>
+          <w:color w:val="CE9178"/>
+          <w:sz w:val="21"/>
+          <w:szCs w:val="21"/>
+        </w:rPr>
+        <w:t>'symbol'</w:t>
+      </w:r>
+      <w:r>
+        <w:rPr>
+          <w:rFonts w:ascii="Consolas" w:eastAsia="Times New Roman" w:hAnsi="Consolas" w:cs="Consolas"/>
+          <w:color w:val="D4D4D4"/>
+          <w:sz w:val="21"/>
+          <w:szCs w:val="21"/>
+        </w:rPr>
+        <w:t>,</w:t>
+      </w:r>
+    </w:p>
+    <w:p>
+      <w:pPr>
+        <w:shd w:val="clear" w:color="auto" w:fill="1E1E1E"/>
+        <w:spacing w:after="0" w:line="285" w:lineRule="atLeast"/>
+        <w:rPr>
+          <w:rFonts w:ascii="Consolas" w:eastAsia="Times New Roman" w:hAnsi="Consolas" w:cs="Consolas"/>
+          <w:color w:val="D4D4D4"/>
+          <w:sz w:val="21"/>
+          <w:szCs w:val="21"/>
+        </w:rPr>
+      </w:pPr>
+      <w:r>
+        <w:rPr>
+          <w:rFonts w:ascii="Consolas" w:eastAsia="Times New Roman" w:hAnsi="Consolas" w:cs="Consolas"/>
+          <w:color w:val="D4D4D4"/>
+          <w:sz w:val="21"/>
+          <w:szCs w:val="21"/>
+        </w:rPr>
+        <w:t>        </w:t>
+      </w:r>
+      <w:r>
+        <w:rPr>
+          <w:rFonts w:ascii="Consolas" w:eastAsia="Times New Roman" w:hAnsi="Consolas" w:cs="Consolas"/>
+          <w:color w:val="CE9178"/>
+          <w:sz w:val="21"/>
+          <w:szCs w:val="21"/>
+        </w:rPr>
+        <w:t>'source'</w:t>
+      </w:r>
+      <w:r>
+        <w:rPr>
+          <w:rFonts w:ascii="Consolas" w:eastAsia="Times New Roman" w:hAnsi="Consolas" w:cs="Consolas"/>
+          <w:color w:val="9CDCFE"/>
+          <w:sz w:val="21"/>
+          <w:szCs w:val="21"/>
+        </w:rPr>
+        <w:t>:</w:t>
+      </w:r>
+      <w:r>
+        <w:rPr>
+          <w:rFonts w:ascii="Consolas" w:eastAsia="Times New Roman" w:hAnsi="Consolas" w:cs="Consolas"/>
+          <w:color w:val="D4D4D4"/>
+          <w:sz w:val="21"/>
+          <w:szCs w:val="21"/>
+        </w:rPr>
+        <w:t> </w:t>
+      </w:r>
+      <w:r>
+        <w:rPr>
+          <w:rFonts w:ascii="Consolas" w:eastAsia="Times New Roman" w:hAnsi="Consolas" w:cs="Consolas"/>
+          <w:color w:val="CE9178"/>
+          <w:sz w:val="21"/>
+          <w:szCs w:val="21"/>
+        </w:rPr>
+        <w:t>'</w:t>
+      </w:r>
+      <w:proofErr w:type="spellStart"/>
+      <w:r>
+        <w:rPr>
+          <w:rFonts w:ascii="Consolas" w:eastAsia="Times New Roman" w:hAnsi="Consolas" w:cs="Consolas"/>
+          <w:color w:val="CE9178"/>
+          <w:sz w:val="21"/>
+          <w:szCs w:val="21"/>
+        </w:rPr>
+        <w:t>AQI_data</w:t>
+      </w:r>
+      <w:proofErr w:type="spellEnd"/>
+      <w:r>
+        <w:rPr>
+          <w:rFonts w:ascii="Consolas" w:eastAsia="Times New Roman" w:hAnsi="Consolas" w:cs="Consolas"/>
+          <w:color w:val="CE9178"/>
+          <w:sz w:val="21"/>
+          <w:szCs w:val="21"/>
+        </w:rPr>
+        <w:t>'</w:t>
+      </w:r>
+      <w:r>
+        <w:rPr>
+          <w:rFonts w:ascii="Consolas" w:eastAsia="Times New Roman" w:hAnsi="Consolas" w:cs="Consolas"/>
+          <w:color w:val="D4D4D4"/>
+          <w:sz w:val="21"/>
+          <w:szCs w:val="21"/>
+        </w:rPr>
+        <w:t>,</w:t>
+      </w:r>
+    </w:p>
+    <w:p>
+      <w:pPr>
+        <w:shd w:val="clear" w:color="auto" w:fill="1E1E1E"/>
+        <w:spacing w:after="0" w:line="285" w:lineRule="atLeast"/>
+        <w:rPr>
+          <w:rFonts w:ascii="Consolas" w:eastAsia="Times New Roman" w:hAnsi="Consolas" w:cs="Consolas"/>
+          <w:color w:val="D4D4D4"/>
+          <w:sz w:val="21"/>
+          <w:szCs w:val="21"/>
+        </w:rPr>
+      </w:pPr>
+      <w:r>
+        <w:rPr>
+          <w:rFonts w:ascii="Consolas" w:eastAsia="Times New Roman" w:hAnsi="Consolas" w:cs="Consolas"/>
+          <w:color w:val="D4D4D4"/>
+          <w:sz w:val="21"/>
+          <w:szCs w:val="21"/>
+        </w:rPr>
+        <w:t>        </w:t>
+      </w:r>
+      <w:r>
+        <w:rPr>
+          <w:rFonts w:ascii="Consolas" w:eastAsia="Times New Roman" w:hAnsi="Consolas" w:cs="Consolas"/>
+          <w:color w:val="CE9178"/>
+          <w:sz w:val="21"/>
+          <w:szCs w:val="21"/>
+        </w:rPr>
+        <w:t>'layout'</w:t>
+      </w:r>
+      <w:r>
+        <w:rPr>
+          <w:rFonts w:ascii="Consolas" w:eastAsia="Times New Roman" w:hAnsi="Consolas" w:cs="Consolas"/>
+          <w:color w:val="9CDCFE"/>
+          <w:sz w:val="21"/>
+          <w:szCs w:val="21"/>
+        </w:rPr>
+        <w:t>:</w:t>
+      </w:r>
+      <w:r>
+        <w:rPr>
+          <w:rFonts w:ascii="Consolas" w:eastAsia="Times New Roman" w:hAnsi="Consolas" w:cs="Consolas"/>
+          <w:color w:val="D4D4D4"/>
+          <w:sz w:val="21"/>
+          <w:szCs w:val="21"/>
+        </w:rPr>
+        <w:t> {</w:t>
+      </w:r>
+    </w:p>
+    <w:p>
+      <w:pPr>
+        <w:shd w:val="clear" w:color="auto" w:fill="1E1E1E"/>
+        <w:spacing w:after="0" w:line="285" w:lineRule="atLeast"/>
+        <w:rPr>
+          <w:rFonts w:ascii="Consolas" w:eastAsia="Times New Roman" w:hAnsi="Consolas" w:cs="Consolas"/>
+          <w:color w:val="D4D4D4"/>
+          <w:sz w:val="21"/>
+          <w:szCs w:val="21"/>
+        </w:rPr>
+      </w:pPr>
+      <w:r>
+        <w:rPr>
+          <w:rFonts w:ascii="Consolas" w:eastAsia="Times New Roman" w:hAnsi="Consolas" w:cs="Consolas"/>
+          <w:color w:val="D4D4D4"/>
+          <w:sz w:val="21"/>
+          <w:szCs w:val="21"/>
+        </w:rPr>
+        <w:t>          </w:t>
+      </w:r>
+      <w:r>
+        <w:rPr>
+          <w:rFonts w:ascii="Consolas" w:eastAsia="Times New Roman" w:hAnsi="Consolas" w:cs="Consolas"/>
+          <w:color w:val="CE9178"/>
+          <w:sz w:val="21"/>
+          <w:szCs w:val="21"/>
+        </w:rPr>
+        <w:t>'icon-image'</w:t>
+      </w:r>
+      <w:r>
+        <w:rPr>
+          <w:rFonts w:ascii="Consolas" w:eastAsia="Times New Roman" w:hAnsi="Consolas" w:cs="Consolas"/>
+          <w:color w:val="9CDCFE"/>
+          <w:sz w:val="21"/>
+          <w:szCs w:val="21"/>
+        </w:rPr>
+        <w:t>:</w:t>
+      </w:r>
+      <w:r>
+        <w:rPr>
+          <w:rFonts w:ascii="Consolas" w:eastAsia="Times New Roman" w:hAnsi="Consolas" w:cs="Consolas"/>
+          <w:color w:val="D4D4D4"/>
+          <w:sz w:val="21"/>
+          <w:szCs w:val="21"/>
+        </w:rPr>
+        <w:t> </w:t>
+      </w:r>
+      <w:r>
+        <w:rPr>
+          <w:rFonts w:ascii="Consolas" w:eastAsia="Times New Roman" w:hAnsi="Consolas" w:cs="Consolas"/>
+          <w:color w:val="CE9178"/>
+          <w:sz w:val="21"/>
+          <w:szCs w:val="21"/>
+        </w:rPr>
+        <w:t>'marker-15'</w:t>
+      </w:r>
+      <w:r>
+        <w:rPr>
+          <w:rFonts w:ascii="Consolas" w:eastAsia="Times New Roman" w:hAnsi="Consolas" w:cs="Consolas"/>
+          <w:color w:val="D4D4D4"/>
+          <w:sz w:val="21"/>
+          <w:szCs w:val="21"/>
+        </w:rPr>
+        <w:t>,</w:t>
+      </w:r>
+    </w:p>
+    <w:p>
+      <w:pPr>
+        <w:shd w:val="clear" w:color="auto" w:fill="1E1E1E"/>
+        <w:spacing w:after="0" w:line="285" w:lineRule="atLeast"/>
+        <w:rPr>
+          <w:rFonts w:ascii="Consolas" w:eastAsia="Times New Roman" w:hAnsi="Consolas" w:cs="Consolas"/>
+          <w:color w:val="D4D4D4"/>
+          <w:sz w:val="21"/>
+          <w:szCs w:val="21"/>
+        </w:rPr>
+      </w:pPr>
+      <w:r>
+        <w:rPr>
+          <w:rFonts w:ascii="Consolas" w:eastAsia="Times New Roman" w:hAnsi="Consolas" w:cs="Consolas"/>
+          <w:color w:val="D4D4D4"/>
+          <w:sz w:val="21"/>
+          <w:szCs w:val="21"/>
+        </w:rPr>
+        <w:t>          </w:t>
+      </w:r>
+      <w:r>
+        <w:rPr>
+          <w:rFonts w:ascii="Consolas" w:eastAsia="Times New Roman" w:hAnsi="Consolas" w:cs="Consolas"/>
+          <w:color w:val="CE9178"/>
+          <w:sz w:val="21"/>
+          <w:szCs w:val="21"/>
+        </w:rPr>
+        <w:t>'icon-size'</w:t>
+      </w:r>
+      <w:r>
+        <w:rPr>
+          <w:rFonts w:ascii="Consolas" w:eastAsia="Times New Roman" w:hAnsi="Consolas" w:cs="Consolas"/>
+          <w:color w:val="9CDCFE"/>
+          <w:sz w:val="21"/>
+          <w:szCs w:val="21"/>
+        </w:rPr>
+        <w:t>:</w:t>
+      </w:r>
+      <w:r>
+        <w:rPr>
+          <w:rFonts w:ascii="Consolas" w:eastAsia="Times New Roman" w:hAnsi="Consolas" w:cs="Consolas"/>
+          <w:color w:val="D4D4D4"/>
+          <w:sz w:val="21"/>
+          <w:szCs w:val="21"/>
+        </w:rPr>
+        <w:t> </w:t>
+      </w:r>
+      <w:r>
+        <w:rPr>
+          <w:rFonts w:ascii="Consolas" w:eastAsia="Times New Roman" w:hAnsi="Consolas" w:cs="Consolas"/>
+          <w:color w:val="B5CEA8"/>
+          <w:sz w:val="21"/>
+          <w:szCs w:val="21"/>
+        </w:rPr>
+        <w:t>2.5</w:t>
+      </w:r>
+      <w:r>
+        <w:rPr>
+          <w:rFonts w:ascii="Consolas" w:eastAsia="Times New Roman" w:hAnsi="Consolas" w:cs="Consolas"/>
+          <w:color w:val="D4D4D4"/>
+          <w:sz w:val="21"/>
+          <w:szCs w:val="21"/>
+        </w:rPr>
+        <w:t>,</w:t>
+      </w:r>
+    </w:p>
+    <w:p>
+      <w:pPr>
+        <w:shd w:val="clear" w:color="auto" w:fill="1E1E1E"/>
+        <w:spacing w:after="0" w:line="285" w:lineRule="atLeast"/>
+        <w:rPr>
+          <w:rFonts w:ascii="Consolas" w:eastAsia="Times New Roman" w:hAnsi="Consolas" w:cs="Consolas"/>
+          <w:color w:val="D4D4D4"/>
+          <w:sz w:val="21"/>
+          <w:szCs w:val="21"/>
+        </w:rPr>
+      </w:pPr>
+      <w:r>
+        <w:rPr>
+          <w:rFonts w:ascii="Consolas" w:eastAsia="Times New Roman" w:hAnsi="Consolas" w:cs="Consolas"/>
+          <w:color w:val="D4D4D4"/>
+          <w:sz w:val="21"/>
+          <w:szCs w:val="21"/>
+        </w:rPr>
+        <w:t>          </w:t>
+      </w:r>
+      <w:r>
+        <w:rPr>
+          <w:rFonts w:ascii="Consolas" w:eastAsia="Times New Roman" w:hAnsi="Consolas" w:cs="Consolas"/>
+          <w:color w:val="CE9178"/>
+          <w:sz w:val="21"/>
+          <w:szCs w:val="21"/>
+        </w:rPr>
+        <w:t>"visibility"</w:t>
+      </w:r>
+      <w:r>
+        <w:rPr>
+          <w:rFonts w:ascii="Consolas" w:eastAsia="Times New Roman" w:hAnsi="Consolas" w:cs="Consolas"/>
+          <w:color w:val="9CDCFE"/>
+          <w:sz w:val="21"/>
+          <w:szCs w:val="21"/>
+        </w:rPr>
+        <w:t>:</w:t>
+      </w:r>
+      <w:r>
+        <w:rPr>
+          <w:rFonts w:ascii="Consolas" w:eastAsia="Times New Roman" w:hAnsi="Consolas" w:cs="Consolas"/>
+          <w:color w:val="D4D4D4"/>
+          <w:sz w:val="21"/>
+          <w:szCs w:val="21"/>
+        </w:rPr>
+        <w:t> </w:t>
+      </w:r>
+      <w:r>
+        <w:rPr>
+          <w:rFonts w:ascii="Consolas" w:eastAsia="Times New Roman" w:hAnsi="Consolas" w:cs="Consolas"/>
+          <w:color w:val="CE9178"/>
+          <w:sz w:val="21"/>
+          <w:szCs w:val="21"/>
+        </w:rPr>
+        <w:t>"visible"</w:t>
+      </w:r>
+      <w:r>
+        <w:rPr>
+          <w:rFonts w:ascii="Consolas" w:eastAsia="Times New Roman" w:hAnsi="Consolas" w:cs="Consolas"/>
+          <w:color w:val="D4D4D4"/>
+          <w:sz w:val="21"/>
+          <w:szCs w:val="21"/>
+        </w:rPr>
+        <w:t>},</w:t>
+      </w:r>
+    </w:p>
+    <w:p>
+      <w:pPr>
+        <w:shd w:val="clear" w:color="auto" w:fill="1E1E1E"/>
+        <w:spacing w:after="0" w:line="285" w:lineRule="atLeast"/>
+        <w:rPr>
+          <w:rFonts w:ascii="Consolas" w:eastAsia="Times New Roman" w:hAnsi="Consolas" w:cs="Consolas"/>
+          <w:color w:val="D4D4D4"/>
+          <w:sz w:val="21"/>
+          <w:szCs w:val="21"/>
+        </w:rPr>
+      </w:pPr>
+      <w:r>
+        <w:rPr>
+          <w:rFonts w:ascii="Consolas" w:eastAsia="Times New Roman" w:hAnsi="Consolas" w:cs="Consolas"/>
+          <w:color w:val="D4D4D4"/>
+          <w:sz w:val="21"/>
+          <w:szCs w:val="21"/>
+        </w:rPr>
+        <w:t>        </w:t>
+      </w:r>
+      <w:r>
+        <w:rPr>
+          <w:rFonts w:ascii="Consolas" w:eastAsia="Times New Roman" w:hAnsi="Consolas" w:cs="Consolas"/>
+          <w:color w:val="CE9178"/>
+          <w:sz w:val="21"/>
+          <w:szCs w:val="21"/>
+        </w:rPr>
+        <w:t>'paint'</w:t>
+      </w:r>
+      <w:r>
+        <w:rPr>
+          <w:rFonts w:ascii="Consolas" w:eastAsia="Times New Roman" w:hAnsi="Consolas" w:cs="Consolas"/>
+          <w:color w:val="9CDCFE"/>
+          <w:sz w:val="21"/>
+          <w:szCs w:val="21"/>
+        </w:rPr>
+        <w:t>:</w:t>
+      </w:r>
+      <w:r>
+        <w:rPr>
+          <w:rFonts w:ascii="Consolas" w:eastAsia="Times New Roman" w:hAnsi="Consolas" w:cs="Consolas"/>
+          <w:color w:val="D4D4D4"/>
+          <w:sz w:val="21"/>
+          <w:szCs w:val="21"/>
+        </w:rPr>
+        <w:t> {</w:t>
+      </w:r>
+    </w:p>
+    <w:p>
+      <w:pPr>
+        <w:shd w:val="clear" w:color="auto" w:fill="1E1E1E"/>
+        <w:spacing w:after="0" w:line="285" w:lineRule="atLeast"/>
+        <w:rPr>
+          <w:rFonts w:ascii="Consolas" w:eastAsia="Times New Roman" w:hAnsi="Consolas" w:cs="Consolas"/>
+          <w:color w:val="D4D4D4"/>
+          <w:sz w:val="21"/>
+          <w:szCs w:val="21"/>
+        </w:rPr>
+      </w:pPr>
+      <w:r>
+        <w:rPr>
+          <w:rFonts w:ascii="Consolas" w:eastAsia="Times New Roman" w:hAnsi="Consolas" w:cs="Consolas"/>
+          <w:color w:val="D4D4D4"/>
+          <w:sz w:val="21"/>
+          <w:szCs w:val="21"/>
+        </w:rPr>
+        <w:t>          </w:t>
+      </w:r>
+      <w:r>
+        <w:rPr>
+          <w:rFonts w:ascii="Consolas" w:eastAsia="Times New Roman" w:hAnsi="Consolas" w:cs="Consolas"/>
+          <w:color w:val="CE9178"/>
+          <w:sz w:val="21"/>
+          <w:szCs w:val="21"/>
+        </w:rPr>
+        <w:t>'icon-color'</w:t>
+      </w:r>
+      <w:r>
+        <w:rPr>
+          <w:rFonts w:ascii="Consolas" w:eastAsia="Times New Roman" w:hAnsi="Consolas" w:cs="Consolas"/>
+          <w:color w:val="9CDCFE"/>
+          <w:sz w:val="21"/>
+          <w:szCs w:val="21"/>
+        </w:rPr>
+        <w:t>:</w:t>
+      </w:r>
+      <w:r>
+        <w:rPr>
+          <w:rFonts w:ascii="Consolas" w:eastAsia="Times New Roman" w:hAnsi="Consolas" w:cs="Consolas"/>
+          <w:color w:val="D4D4D4"/>
+          <w:sz w:val="21"/>
+          <w:szCs w:val="21"/>
+        </w:rPr>
+        <w:t> </w:t>
+      </w:r>
+      <w:r>
+        <w:rPr>
+          <w:rFonts w:ascii="Consolas" w:eastAsia="Times New Roman" w:hAnsi="Consolas" w:cs="Consolas"/>
+          <w:color w:val="CE9178"/>
+          <w:sz w:val="21"/>
+          <w:szCs w:val="21"/>
+        </w:rPr>
+        <w:t>'red'</w:t>
+      </w:r>
+      <w:r>
+        <w:rPr>
+          <w:rFonts w:ascii="Consolas" w:eastAsia="Times New Roman" w:hAnsi="Consolas" w:cs="Consolas"/>
+          <w:color w:val="D4D4D4"/>
+          <w:sz w:val="21"/>
+          <w:szCs w:val="21"/>
+        </w:rPr>
+        <w:t>,</w:t>
+      </w:r>
+    </w:p>
+    <w:p>
+      <w:pPr>
+        <w:shd w:val="clear" w:color="auto" w:fill="1E1E1E"/>
+        <w:spacing w:after="0" w:line="285" w:lineRule="atLeast"/>
+        <w:rPr>
+          <w:rFonts w:ascii="Consolas" w:eastAsia="Times New Roman" w:hAnsi="Consolas" w:cs="Consolas"/>
+          <w:color w:val="D4D4D4"/>
+          <w:sz w:val="21"/>
+          <w:szCs w:val="21"/>
+        </w:rPr>
+      </w:pPr>
+      <w:r>
+        <w:rPr>
+          <w:rFonts w:ascii="Consolas" w:eastAsia="Times New Roman" w:hAnsi="Consolas" w:cs="Consolas"/>
+          <w:color w:val="D4D4D4"/>
+          <w:sz w:val="21"/>
+          <w:szCs w:val="21"/>
+        </w:rPr>
+        <w:t>          </w:t>
+      </w:r>
+      <w:r>
+        <w:rPr>
+          <w:rFonts w:ascii="Consolas" w:eastAsia="Times New Roman" w:hAnsi="Consolas" w:cs="Consolas"/>
+          <w:color w:val="CE9178"/>
+          <w:sz w:val="21"/>
+          <w:szCs w:val="21"/>
+        </w:rPr>
+        <w:t>"icon-opacity"</w:t>
+      </w:r>
+      <w:r>
+        <w:rPr>
+          <w:rFonts w:ascii="Consolas" w:eastAsia="Times New Roman" w:hAnsi="Consolas" w:cs="Consolas"/>
+          <w:color w:val="9CDCFE"/>
+          <w:sz w:val="21"/>
+          <w:szCs w:val="21"/>
+        </w:rPr>
+        <w:t>:</w:t>
+      </w:r>
+      <w:r>
+        <w:rPr>
+          <w:rFonts w:ascii="Consolas" w:eastAsia="Times New Roman" w:hAnsi="Consolas" w:cs="Consolas"/>
+          <w:color w:val="D4D4D4"/>
+          <w:sz w:val="21"/>
+          <w:szCs w:val="21"/>
+        </w:rPr>
+        <w:t> </w:t>
+      </w:r>
+      <w:r>
+        <w:rPr>
+          <w:rFonts w:ascii="Consolas" w:eastAsia="Times New Roman" w:hAnsi="Consolas" w:cs="Consolas"/>
+          <w:color w:val="B5CEA8"/>
+          <w:sz w:val="21"/>
+          <w:szCs w:val="21"/>
+        </w:rPr>
+        <w:t>1</w:t>
+      </w:r>
+    </w:p>
+    <w:p>
+      <w:pPr>
+        <w:shd w:val="clear" w:color="auto" w:fill="1E1E1E"/>
+        <w:spacing w:after="0" w:line="285" w:lineRule="atLeast"/>
+        <w:rPr>
+          <w:rFonts w:ascii="Consolas" w:eastAsia="Times New Roman" w:hAnsi="Consolas" w:cs="Consolas"/>
+          <w:color w:val="D4D4D4"/>
+          <w:sz w:val="21"/>
+          <w:szCs w:val="21"/>
+        </w:rPr>
+      </w:pPr>
+      <w:r>
+        <w:rPr>
+          <w:rFonts w:ascii="Consolas" w:eastAsia="Times New Roman" w:hAnsi="Consolas" w:cs="Consolas"/>
+          <w:color w:val="D4D4D4"/>
+          <w:sz w:val="21"/>
+          <w:szCs w:val="21"/>
+        </w:rPr>
+        <w:t>        }</w:t>
+      </w:r>
+    </w:p>
+    <w:p>
+      <w:pPr>
+        <w:shd w:val="clear" w:color="auto" w:fill="1E1E1E"/>
+        <w:spacing w:after="0" w:line="285" w:lineRule="atLeast"/>
+        <w:rPr>
+          <w:rFonts w:ascii="Consolas" w:eastAsia="Times New Roman" w:hAnsi="Consolas" w:cs="Consolas"/>
+          <w:color w:val="D4D4D4"/>
+          <w:sz w:val="21"/>
+          <w:szCs w:val="21"/>
+        </w:rPr>
+      </w:pPr>
+      <w:r>
+        <w:rPr>
+          <w:rFonts w:ascii="Consolas" w:eastAsia="Times New Roman" w:hAnsi="Consolas" w:cs="Consolas"/>
+          <w:color w:val="D4D4D4"/>
+          <w:sz w:val="21"/>
+          <w:szCs w:val="21"/>
+        </w:rPr>
+        <w:t>      })</w:t>
+      </w:r>
+    </w:p>
+    <w:p/>
+    <w:p>
+      <w:r>
+        <w:t xml:space="preserve">In this case ‘marker-15’ is the name of a MAKI icon. </w:t>
+      </w:r>
+      <w:r>
+        <w:t xml:space="preserve">However, using the Maki ICONs does not allow you to change the icon-color, in this case ‘icon-color’: ‘red’ does nothing. </w:t>
+      </w:r>
+      <w:r>
+        <w:t>T</w:t>
+      </w:r>
+      <w:r>
+        <w:t xml:space="preserve">he icon </w:t>
+      </w:r>
+      <w:r>
+        <w:t xml:space="preserve">must be </w:t>
+      </w:r>
+      <w:r>
+        <w:t xml:space="preserve">downloaded and put on a server to load and add the image from. </w:t>
+      </w:r>
+      <w:r>
+        <w:t xml:space="preserve">Pulling icon from server allows the change of color, opacity, etc. </w:t>
+      </w:r>
+    </w:p>
+    <w:p>
+      <w:pPr>
+        <w:pStyle w:val="Heading2"/>
+      </w:pPr>
+      <w:r>
+        <w:t>Symbol Color Based on Value</w:t>
+      </w:r>
+    </w:p>
+    <w:p>
+      <w:r>
+        <w:t>To change symbols (AQ data) based on the value stored you can use the circle color property:</w:t>
+      </w:r>
+    </w:p>
+    <w:p>
+      <w:hyperlink r:id="rId6" w:history="1">
+        <w:r>
+          <w:rPr>
+            <w:rStyle w:val="Hyperlink"/>
+          </w:rPr>
+          <w:t>https://stackoverflow.com/questions/44591327/mapbox-marker-symbol-color-change</w:t>
+        </w:r>
+      </w:hyperlink>
+    </w:p>
+    <w:p>
+      <w:pPr>
+        <w:tabs>
+          <w:tab w:val="left" w:pos="916"/>
+          <w:tab w:val="left" w:pos="1832"/>
+          <w:tab w:val="left" w:pos="2748"/>
+          <w:tab w:val="left" w:pos="3664"/>
+          <w:tab w:val="left" w:pos="4580"/>
+          <w:tab w:val="left" w:pos="5496"/>
+          <w:tab w:val="left" w:pos="6412"/>
+          <w:tab w:val="left" w:pos="7328"/>
+          <w:tab w:val="left" w:pos="8244"/>
+          <w:tab w:val="left" w:pos="9160"/>
+          <w:tab w:val="left" w:pos="10076"/>
+          <w:tab w:val="left" w:pos="10992"/>
+          <w:tab w:val="left" w:pos="11908"/>
+          <w:tab w:val="left" w:pos="12824"/>
+          <w:tab w:val="left" w:pos="13740"/>
+          <w:tab w:val="left" w:pos="14656"/>
+        </w:tabs>
+        <w:spacing w:after="0" w:line="240" w:lineRule="auto"/>
+        <w:rPr>
+          <w:rFonts w:ascii="Courier New" w:eastAsia="Times New Roman" w:hAnsi="Courier New" w:cs="Courier New"/>
+          <w:sz w:val="20"/>
+          <w:szCs w:val="20"/>
+        </w:rPr>
+      </w:pPr>
+      <w:proofErr w:type="spellStart"/>
+      <w:proofErr w:type="gramStart"/>
+      <w:r>
+        <w:rPr>
+          <w:rFonts w:ascii="Courier New" w:eastAsia="Times New Roman" w:hAnsi="Courier New" w:cs="Courier New"/>
+          <w:sz w:val="20"/>
+          <w:szCs w:val="20"/>
+        </w:rPr>
+        <w:t>map.addLayer</w:t>
+      </w:r>
+      <w:proofErr w:type="spellEnd"/>
+      <w:proofErr w:type="gramEnd"/>
+      <w:r>
+        <w:rPr>
+          <w:rFonts w:ascii="Courier New" w:eastAsia="Times New Roman" w:hAnsi="Courier New" w:cs="Courier New"/>
+          <w:sz w:val="20"/>
+          <w:szCs w:val="20"/>
+        </w:rPr>
+        <w:t>({</w:t>
+      </w:r>
+    </w:p>
+    <w:p>
+      <w:pPr>
+        <w:tabs>
+          <w:tab w:val="left" w:pos="916"/>
+          <w:tab w:val="left" w:pos="1832"/>
+          <w:tab w:val="left" w:pos="2748"/>
+          <w:tab w:val="left" w:pos="3664"/>
+          <w:tab w:val="left" w:pos="4580"/>
+          <w:tab w:val="left" w:pos="5496"/>
+          <w:tab w:val="left" w:pos="6412"/>
+          <w:tab w:val="left" w:pos="7328"/>
+          <w:tab w:val="left" w:pos="8244"/>
+          <w:tab w:val="left" w:pos="9160"/>
+          <w:tab w:val="left" w:pos="10076"/>
+          <w:tab w:val="left" w:pos="10992"/>
+          <w:tab w:val="left" w:pos="11908"/>
+          <w:tab w:val="left" w:pos="12824"/>
+          <w:tab w:val="left" w:pos="13740"/>
+          <w:tab w:val="left" w:pos="14656"/>
+        </w:tabs>
+        <w:spacing w:after="0" w:line="240" w:lineRule="auto"/>
+        <w:rPr>
+          <w:rFonts w:ascii="Courier New" w:eastAsia="Times New Roman" w:hAnsi="Courier New" w:cs="Courier New"/>
+          <w:sz w:val="20"/>
+          <w:szCs w:val="20"/>
+        </w:rPr>
+      </w:pPr>
+      <w:r>
+        <w:rPr>
+          <w:rFonts w:ascii="Courier New" w:eastAsia="Times New Roman" w:hAnsi="Courier New" w:cs="Courier New"/>
+          <w:sz w:val="20"/>
+          <w:szCs w:val="20"/>
+        </w:rPr>
+        <w:t xml:space="preserve">    id: '</w:t>
+      </w:r>
+      <w:proofErr w:type="spellStart"/>
+      <w:r>
+        <w:rPr>
+          <w:rFonts w:ascii="Courier New" w:eastAsia="Times New Roman" w:hAnsi="Courier New" w:cs="Courier New"/>
+          <w:sz w:val="20"/>
+          <w:szCs w:val="20"/>
+        </w:rPr>
+        <w:t>layerId</w:t>
+      </w:r>
+      <w:proofErr w:type="spellEnd"/>
+      <w:r>
+        <w:rPr>
+          <w:rFonts w:ascii="Courier New" w:eastAsia="Times New Roman" w:hAnsi="Courier New" w:cs="Courier New"/>
+          <w:sz w:val="20"/>
+          <w:szCs w:val="20"/>
+        </w:rPr>
+        <w:t>',</w:t>
+      </w:r>
+    </w:p>
+    <w:p>
+      <w:pPr>
+        <w:tabs>
+          <w:tab w:val="left" w:pos="916"/>
+          <w:tab w:val="left" w:pos="1832"/>
+          <w:tab w:val="left" w:pos="2748"/>
+          <w:tab w:val="left" w:pos="3664"/>
+          <w:tab w:val="left" w:pos="4580"/>
+          <w:tab w:val="left" w:pos="5496"/>
+          <w:tab w:val="left" w:pos="6412"/>
+          <w:tab w:val="left" w:pos="7328"/>
+          <w:tab w:val="left" w:pos="8244"/>
+          <w:tab w:val="left" w:pos="9160"/>
+          <w:tab w:val="left" w:pos="10076"/>
+          <w:tab w:val="left" w:pos="10992"/>
+          <w:tab w:val="left" w:pos="11908"/>
+          <w:tab w:val="left" w:pos="12824"/>
+          <w:tab w:val="left" w:pos="13740"/>
+          <w:tab w:val="left" w:pos="14656"/>
+        </w:tabs>
+        <w:spacing w:after="0" w:line="240" w:lineRule="auto"/>
+        <w:rPr>
+          <w:rFonts w:ascii="Courier New" w:eastAsia="Times New Roman" w:hAnsi="Courier New" w:cs="Courier New"/>
+          <w:sz w:val="20"/>
+          <w:szCs w:val="20"/>
+        </w:rPr>
+      </w:pPr>
+      <w:r>
+        <w:rPr>
+          <w:rFonts w:ascii="Courier New" w:eastAsia="Times New Roman" w:hAnsi="Courier New" w:cs="Courier New"/>
+          <w:sz w:val="20"/>
+          <w:szCs w:val="20"/>
+        </w:rPr>
+        <w:t xml:space="preserve">    source: '</w:t>
+      </w:r>
+      <w:proofErr w:type="spellStart"/>
+      <w:r>
+        <w:rPr>
+          <w:rFonts w:ascii="Courier New" w:eastAsia="Times New Roman" w:hAnsi="Courier New" w:cs="Courier New"/>
+          <w:sz w:val="20"/>
+          <w:szCs w:val="20"/>
+        </w:rPr>
+        <w:t>sourceName</w:t>
+      </w:r>
+      <w:proofErr w:type="spellEnd"/>
+      <w:r>
+        <w:rPr>
+          <w:rFonts w:ascii="Courier New" w:eastAsia="Times New Roman" w:hAnsi="Courier New" w:cs="Courier New"/>
+          <w:sz w:val="20"/>
+          <w:szCs w:val="20"/>
+        </w:rPr>
+        <w:t>',</w:t>
+      </w:r>
+    </w:p>
+    <w:p>
+      <w:pPr>
+        <w:tabs>
+          <w:tab w:val="left" w:pos="916"/>
+          <w:tab w:val="left" w:pos="1832"/>
+          <w:tab w:val="left" w:pos="2748"/>
+          <w:tab w:val="left" w:pos="3664"/>
+          <w:tab w:val="left" w:pos="4580"/>
+          <w:tab w:val="left" w:pos="5496"/>
+          <w:tab w:val="left" w:pos="6412"/>
+          <w:tab w:val="left" w:pos="7328"/>
+          <w:tab w:val="left" w:pos="8244"/>
+          <w:tab w:val="left" w:pos="9160"/>
+          <w:tab w:val="left" w:pos="10076"/>
+          <w:tab w:val="left" w:pos="10992"/>
+          <w:tab w:val="left" w:pos="11908"/>
+          <w:tab w:val="left" w:pos="12824"/>
+          <w:tab w:val="left" w:pos="13740"/>
+          <w:tab w:val="left" w:pos="14656"/>
+        </w:tabs>
+        <w:spacing w:after="0" w:line="240" w:lineRule="auto"/>
+        <w:rPr>
+          <w:rFonts w:ascii="Courier New" w:eastAsia="Times New Roman" w:hAnsi="Courier New" w:cs="Courier New"/>
+          <w:sz w:val="20"/>
+          <w:szCs w:val="20"/>
+        </w:rPr>
+      </w:pPr>
+      <w:r>
+        <w:rPr>
+          <w:rFonts w:ascii="Courier New" w:eastAsia="Times New Roman" w:hAnsi="Courier New" w:cs="Courier New"/>
+          <w:sz w:val="20"/>
+          <w:szCs w:val="20"/>
+        </w:rPr>
+        <w:t xml:space="preserve">    type: 'circle',</w:t>
+      </w:r>
+    </w:p>
+    <w:p>
+      <w:pPr>
+        <w:tabs>
+          <w:tab w:val="left" w:pos="916"/>
+          <w:tab w:val="left" w:pos="1832"/>
+          <w:tab w:val="left" w:pos="2748"/>
+          <w:tab w:val="left" w:pos="3664"/>
+          <w:tab w:val="left" w:pos="4580"/>
+          <w:tab w:val="left" w:pos="5496"/>
+          <w:tab w:val="left" w:pos="6412"/>
+          <w:tab w:val="left" w:pos="7328"/>
+          <w:tab w:val="left" w:pos="8244"/>
+          <w:tab w:val="left" w:pos="9160"/>
+          <w:tab w:val="left" w:pos="10076"/>
+          <w:tab w:val="left" w:pos="10992"/>
+          <w:tab w:val="left" w:pos="11908"/>
+          <w:tab w:val="left" w:pos="12824"/>
+          <w:tab w:val="left" w:pos="13740"/>
+          <w:tab w:val="left" w:pos="14656"/>
+        </w:tabs>
+        <w:spacing w:after="0" w:line="240" w:lineRule="auto"/>
+        <w:rPr>
+          <w:rFonts w:ascii="Courier New" w:eastAsia="Times New Roman" w:hAnsi="Courier New" w:cs="Courier New"/>
+          <w:sz w:val="20"/>
+          <w:szCs w:val="20"/>
+        </w:rPr>
+      </w:pPr>
+      <w:r>
+        <w:rPr>
+          <w:rFonts w:ascii="Courier New" w:eastAsia="Times New Roman" w:hAnsi="Courier New" w:cs="Courier New"/>
+          <w:sz w:val="20"/>
+          <w:szCs w:val="20"/>
+        </w:rPr>
+        <w:t xml:space="preserve">    paint: {</w:t>
+      </w:r>
+    </w:p>
+    <w:p>
+      <w:pPr>
+        <w:tabs>
+          <w:tab w:val="left" w:pos="916"/>
+          <w:tab w:val="left" w:pos="1832"/>
+          <w:tab w:val="left" w:pos="2748"/>
+          <w:tab w:val="left" w:pos="3664"/>
+          <w:tab w:val="left" w:pos="4580"/>
+          <w:tab w:val="left" w:pos="5496"/>
+          <w:tab w:val="left" w:pos="6412"/>
+          <w:tab w:val="left" w:pos="7328"/>
+          <w:tab w:val="left" w:pos="8244"/>
+          <w:tab w:val="left" w:pos="9160"/>
+          <w:tab w:val="left" w:pos="10076"/>
+          <w:tab w:val="left" w:pos="10992"/>
+          <w:tab w:val="left" w:pos="11908"/>
+          <w:tab w:val="left" w:pos="12824"/>
+          <w:tab w:val="left" w:pos="13740"/>
+          <w:tab w:val="left" w:pos="14656"/>
+        </w:tabs>
+        <w:spacing w:after="0" w:line="240" w:lineRule="auto"/>
+        <w:rPr>
+          <w:rFonts w:ascii="Courier New" w:eastAsia="Times New Roman" w:hAnsi="Courier New" w:cs="Courier New"/>
+          <w:sz w:val="20"/>
+          <w:szCs w:val="20"/>
+        </w:rPr>
+      </w:pPr>
+      <w:r>
+        <w:rPr>
+          <w:rFonts w:ascii="Courier New" w:eastAsia="Times New Roman" w:hAnsi="Courier New" w:cs="Courier New"/>
+          <w:sz w:val="20"/>
+          <w:szCs w:val="20"/>
+        </w:rPr>
+        <w:t xml:space="preserve">      'circle-radius': 2,</w:t>
+      </w:r>
+    </w:p>
+    <w:p>
+      <w:pPr>
+        <w:tabs>
+          <w:tab w:val="left" w:pos="916"/>
+          <w:tab w:val="left" w:pos="1832"/>
+          <w:tab w:val="left" w:pos="2748"/>
+          <w:tab w:val="left" w:pos="3664"/>
+          <w:tab w:val="left" w:pos="4580"/>
+          <w:tab w:val="left" w:pos="5496"/>
+          <w:tab w:val="left" w:pos="6412"/>
+          <w:tab w:val="left" w:pos="7328"/>
+          <w:tab w:val="left" w:pos="8244"/>
+          <w:tab w:val="left" w:pos="9160"/>
+          <w:tab w:val="left" w:pos="10076"/>
+          <w:tab w:val="left" w:pos="10992"/>
+          <w:tab w:val="left" w:pos="11908"/>
+          <w:tab w:val="left" w:pos="12824"/>
+          <w:tab w:val="left" w:pos="13740"/>
+          <w:tab w:val="left" w:pos="14656"/>
+        </w:tabs>
+        <w:spacing w:after="0" w:line="240" w:lineRule="auto"/>
+        <w:rPr>
+          <w:rFonts w:ascii="Courier New" w:eastAsia="Times New Roman" w:hAnsi="Courier New" w:cs="Courier New"/>
+          <w:sz w:val="20"/>
+          <w:szCs w:val="20"/>
+        </w:rPr>
+      </w:pPr>
+      <w:r>
+        <w:rPr>
+          <w:rFonts w:ascii="Courier New" w:eastAsia="Times New Roman" w:hAnsi="Courier New" w:cs="Courier New"/>
+          <w:sz w:val="20"/>
+          <w:szCs w:val="20"/>
+        </w:rPr>
+        <w:t xml:space="preserve">      'circle-color': {</w:t>
+      </w:r>
+    </w:p>
+    <w:p>
+      <w:pPr>
+        <w:tabs>
+          <w:tab w:val="left" w:pos="916"/>
+          <w:tab w:val="left" w:pos="1832"/>
+          <w:tab w:val="left" w:pos="2748"/>
+          <w:tab w:val="left" w:pos="3664"/>
+          <w:tab w:val="left" w:pos="4580"/>
+          <w:tab w:val="left" w:pos="5496"/>
+          <w:tab w:val="left" w:pos="6412"/>
+          <w:tab w:val="left" w:pos="7328"/>
+          <w:tab w:val="left" w:pos="8244"/>
+          <w:tab w:val="left" w:pos="9160"/>
+          <w:tab w:val="left" w:pos="10076"/>
+          <w:tab w:val="left" w:pos="10992"/>
+          <w:tab w:val="left" w:pos="11908"/>
+          <w:tab w:val="left" w:pos="12824"/>
+          <w:tab w:val="left" w:pos="13740"/>
+          <w:tab w:val="left" w:pos="14656"/>
+        </w:tabs>
+        <w:spacing w:after="0" w:line="240" w:lineRule="auto"/>
+        <w:rPr>
+          <w:rFonts w:ascii="Courier New" w:eastAsia="Times New Roman" w:hAnsi="Courier New" w:cs="Courier New"/>
+          <w:sz w:val="20"/>
+          <w:szCs w:val="20"/>
+        </w:rPr>
+      </w:pPr>
+      <w:r>
+        <w:rPr>
+          <w:rFonts w:ascii="Courier New" w:eastAsia="Times New Roman" w:hAnsi="Courier New" w:cs="Courier New"/>
+          <w:sz w:val="20"/>
+          <w:szCs w:val="20"/>
+        </w:rPr>
+        <w:t xml:space="preserve">        type: 'identity',</w:t>
+      </w:r>
+    </w:p>
+    <w:p>
+      <w:pPr>
+        <w:tabs>
+          <w:tab w:val="left" w:pos="916"/>
+          <w:tab w:val="left" w:pos="1832"/>
+          <w:tab w:val="left" w:pos="2748"/>
+          <w:tab w:val="left" w:pos="3664"/>
+          <w:tab w:val="left" w:pos="4580"/>
+          <w:tab w:val="left" w:pos="5496"/>
+          <w:tab w:val="left" w:pos="6412"/>
+          <w:tab w:val="left" w:pos="7328"/>
+          <w:tab w:val="left" w:pos="8244"/>
+          <w:tab w:val="left" w:pos="9160"/>
+          <w:tab w:val="left" w:pos="10076"/>
+          <w:tab w:val="left" w:pos="10992"/>
+          <w:tab w:val="left" w:pos="11908"/>
+          <w:tab w:val="left" w:pos="12824"/>
+          <w:tab w:val="left" w:pos="13740"/>
+          <w:tab w:val="left" w:pos="14656"/>
+        </w:tabs>
+        <w:spacing w:after="0" w:line="240" w:lineRule="auto"/>
+        <w:rPr>
+          <w:rFonts w:ascii="Courier New" w:eastAsia="Times New Roman" w:hAnsi="Courier New" w:cs="Courier New"/>
+          <w:sz w:val="20"/>
+          <w:szCs w:val="20"/>
+        </w:rPr>
+      </w:pPr>
+      <w:r>
+        <w:rPr>
+          <w:rFonts w:ascii="Courier New" w:eastAsia="Times New Roman" w:hAnsi="Courier New" w:cs="Courier New"/>
+          <w:sz w:val="20"/>
+          <w:szCs w:val="20"/>
+        </w:rPr>
+        <w:lastRenderedPageBreak/>
+        <w:t xml:space="preserve">        property: </w:t>
+      </w:r>
+      <w:r>
+        <w:rPr>
+          <w:rFonts w:ascii="Courier New" w:eastAsia="Times New Roman" w:hAnsi="Courier New" w:cs="Courier New"/>
+          <w:sz w:val="20"/>
+          <w:szCs w:val="20"/>
+          <w:highlight w:val="yellow"/>
+        </w:rPr>
+        <w:t>'marker-color'</w:t>
+      </w:r>
+      <w:r>
+        <w:rPr>
+          <w:rFonts w:ascii="Courier New" w:eastAsia="Times New Roman" w:hAnsi="Courier New" w:cs="Courier New"/>
+          <w:sz w:val="20"/>
+          <w:szCs w:val="20"/>
+        </w:rPr>
+        <w:t>,</w:t>
+      </w:r>
+    </w:p>
+    <w:p>
+      <w:pPr>
+        <w:tabs>
+          <w:tab w:val="left" w:pos="916"/>
+          <w:tab w:val="left" w:pos="1832"/>
+          <w:tab w:val="left" w:pos="2748"/>
+          <w:tab w:val="left" w:pos="3664"/>
+          <w:tab w:val="left" w:pos="4580"/>
+          <w:tab w:val="left" w:pos="5496"/>
+          <w:tab w:val="left" w:pos="6412"/>
+          <w:tab w:val="left" w:pos="7328"/>
+          <w:tab w:val="left" w:pos="8244"/>
+          <w:tab w:val="left" w:pos="9160"/>
+          <w:tab w:val="left" w:pos="10076"/>
+          <w:tab w:val="left" w:pos="10992"/>
+          <w:tab w:val="left" w:pos="11908"/>
+          <w:tab w:val="left" w:pos="12824"/>
+          <w:tab w:val="left" w:pos="13740"/>
+          <w:tab w:val="left" w:pos="14656"/>
+        </w:tabs>
+        <w:spacing w:after="0" w:line="240" w:lineRule="auto"/>
+        <w:rPr>
+          <w:rFonts w:ascii="Courier New" w:eastAsia="Times New Roman" w:hAnsi="Courier New" w:cs="Courier New"/>
+          <w:sz w:val="20"/>
+          <w:szCs w:val="20"/>
+        </w:rPr>
+      </w:pPr>
+      <w:r>
+        <w:rPr>
+          <w:rFonts w:ascii="Courier New" w:eastAsia="Times New Roman" w:hAnsi="Courier New" w:cs="Courier New"/>
+          <w:sz w:val="20"/>
+          <w:szCs w:val="20"/>
+        </w:rPr>
+        <w:t xml:space="preserve">      },</w:t>
+      </w:r>
+    </w:p>
+    <w:p>
+      <w:pPr>
+        <w:tabs>
+          <w:tab w:val="left" w:pos="916"/>
+          <w:tab w:val="left" w:pos="1832"/>
+          <w:tab w:val="left" w:pos="2748"/>
+          <w:tab w:val="left" w:pos="3664"/>
+          <w:tab w:val="left" w:pos="4580"/>
+          <w:tab w:val="left" w:pos="5496"/>
+          <w:tab w:val="left" w:pos="6412"/>
+          <w:tab w:val="left" w:pos="7328"/>
+          <w:tab w:val="left" w:pos="8244"/>
+          <w:tab w:val="left" w:pos="9160"/>
+          <w:tab w:val="left" w:pos="10076"/>
+          <w:tab w:val="left" w:pos="10992"/>
+          <w:tab w:val="left" w:pos="11908"/>
+          <w:tab w:val="left" w:pos="12824"/>
+          <w:tab w:val="left" w:pos="13740"/>
+          <w:tab w:val="left" w:pos="14656"/>
+        </w:tabs>
+        <w:spacing w:after="0" w:line="240" w:lineRule="auto"/>
+        <w:rPr>
+          <w:rFonts w:ascii="Courier New" w:eastAsia="Times New Roman" w:hAnsi="Courier New" w:cs="Courier New"/>
+          <w:sz w:val="20"/>
+          <w:szCs w:val="20"/>
+        </w:rPr>
+      </w:pPr>
+      <w:r>
+        <w:rPr>
+          <w:rFonts w:ascii="Courier New" w:eastAsia="Times New Roman" w:hAnsi="Courier New" w:cs="Courier New"/>
+          <w:sz w:val="20"/>
+          <w:szCs w:val="20"/>
+        </w:rPr>
+        <w:t xml:space="preserve">    },</w:t>
+      </w:r>
+    </w:p>
+    <w:p>
+      <w:pPr>
+        <w:tabs>
+          <w:tab w:val="left" w:pos="916"/>
+          <w:tab w:val="left" w:pos="1832"/>
+          <w:tab w:val="left" w:pos="2748"/>
+          <w:tab w:val="left" w:pos="3664"/>
+          <w:tab w:val="left" w:pos="4580"/>
+          <w:tab w:val="left" w:pos="5496"/>
+          <w:tab w:val="left" w:pos="6412"/>
+          <w:tab w:val="left" w:pos="7328"/>
+          <w:tab w:val="left" w:pos="8244"/>
+          <w:tab w:val="left" w:pos="9160"/>
+          <w:tab w:val="left" w:pos="10076"/>
+          <w:tab w:val="left" w:pos="10992"/>
+          <w:tab w:val="left" w:pos="11908"/>
+          <w:tab w:val="left" w:pos="12824"/>
+          <w:tab w:val="left" w:pos="13740"/>
+          <w:tab w:val="left" w:pos="14656"/>
+        </w:tabs>
+        <w:spacing w:after="0" w:line="240" w:lineRule="auto"/>
+        <w:rPr>
+          <w:rFonts w:ascii="Courier New" w:eastAsia="Times New Roman" w:hAnsi="Courier New" w:cs="Courier New"/>
+          <w:sz w:val="20"/>
+          <w:szCs w:val="20"/>
+        </w:rPr>
+      </w:pPr>
+      <w:r>
+        <w:rPr>
+          <w:rFonts w:ascii="Courier New" w:eastAsia="Times New Roman" w:hAnsi="Courier New" w:cs="Courier New"/>
+          <w:sz w:val="20"/>
+          <w:szCs w:val="20"/>
+        </w:rPr>
+        <w:t xml:space="preserve">  });</w:t>
+      </w:r>
+    </w:p>
+    <w:p>
       <w:bookmarkStart w:id="0" w:name="_GoBack"/>
       <w:bookmarkEnd w:id="0"/>
     </w:p>
@@ -612,6 +1938,82 @@
       <w:shd w:val="clear" w:color="auto" w:fill="E1DFDD"/>
     </w:rPr>
   </w:style>
+  <w:style w:type="paragraph" w:styleId="HTMLPreformatted">
+    <w:name w:val="HTML Preformatted"/>
+    <w:basedOn w:val="Normal"/>
+    <w:link w:val="HTMLPreformattedChar"/>
+    <w:uiPriority w:val="99"/>
+    <w:semiHidden/>
+    <w:unhideWhenUsed/>
+    <w:rsid w:val="00297F66"/>
+    <w:pPr>
+      <w:tabs>
+        <w:tab w:val="left" w:pos="916"/>
+        <w:tab w:val="left" w:pos="1832"/>
+        <w:tab w:val="left" w:pos="2748"/>
+        <w:tab w:val="left" w:pos="3664"/>
+        <w:tab w:val="left" w:pos="4580"/>
+        <w:tab w:val="left" w:pos="5496"/>
+        <w:tab w:val="left" w:pos="6412"/>
+        <w:tab w:val="left" w:pos="7328"/>
+        <w:tab w:val="left" w:pos="8244"/>
+        <w:tab w:val="left" w:pos="9160"/>
+        <w:tab w:val="left" w:pos="10076"/>
+        <w:tab w:val="left" w:pos="10992"/>
+        <w:tab w:val="left" w:pos="11908"/>
+        <w:tab w:val="left" w:pos="12824"/>
+        <w:tab w:val="left" w:pos="13740"/>
+        <w:tab w:val="left" w:pos="14656"/>
+      </w:tabs>
+      <w:spacing w:after="0" w:line="240" w:lineRule="auto"/>
+    </w:pPr>
+    <w:rPr>
+      <w:rFonts w:ascii="Courier New" w:eastAsia="Times New Roman" w:hAnsi="Courier New" w:cs="Courier New"/>
+      <w:sz w:val="20"/>
+      <w:szCs w:val="20"/>
+    </w:rPr>
+  </w:style>
+  <w:style w:type="character" w:customStyle="1" w:styleId="HTMLPreformattedChar">
+    <w:name w:val="HTML Preformatted Char"/>
+    <w:basedOn w:val="DefaultParagraphFont"/>
+    <w:link w:val="HTMLPreformatted"/>
+    <w:uiPriority w:val="99"/>
+    <w:semiHidden/>
+    <w:rsid w:val="00297F66"/>
+    <w:rPr>
+      <w:rFonts w:ascii="Courier New" w:eastAsia="Times New Roman" w:hAnsi="Courier New" w:cs="Courier New"/>
+      <w:sz w:val="20"/>
+      <w:szCs w:val="20"/>
+    </w:rPr>
+  </w:style>
+  <w:style w:type="character" w:styleId="HTMLCode">
+    <w:name w:val="HTML Code"/>
+    <w:basedOn w:val="DefaultParagraphFont"/>
+    <w:uiPriority w:val="99"/>
+    <w:semiHidden/>
+    <w:unhideWhenUsed/>
+    <w:rsid w:val="00297F66"/>
+    <w:rPr>
+      <w:rFonts w:ascii="Courier New" w:eastAsia="Times New Roman" w:hAnsi="Courier New" w:cs="Courier New"/>
+      <w:sz w:val="20"/>
+      <w:szCs w:val="20"/>
+    </w:rPr>
+  </w:style>
+  <w:style w:type="character" w:customStyle="1" w:styleId="hljs-attr">
+    <w:name w:val="hljs-attr"/>
+    <w:basedOn w:val="DefaultParagraphFont"/>
+    <w:rsid w:val="00297F66"/>
+  </w:style>
+  <w:style w:type="character" w:customStyle="1" w:styleId="hljs-string">
+    <w:name w:val="hljs-string"/>
+    <w:basedOn w:val="DefaultParagraphFont"/>
+    <w:rsid w:val="00297F66"/>
+  </w:style>
+  <w:style w:type="character" w:customStyle="1" w:styleId="hljs-number">
+    <w:name w:val="hljs-number"/>
+    <w:basedOn w:val="DefaultParagraphFont"/>
+    <w:rsid w:val="00297F66"/>
+  </w:style>
 </w:styles>
 </file>
 

</xml_diff>